<commit_message>
Samuel Ultimate Law | (20:31 (W . I . B[Waktu Indonesia bagian Barat]), 06/02/2026), Batam Kepulauan Riau, Indonesia | Samuel Ultimate Law #FREEPALESTINE2026 #PAQTRUMP)
Samuel Ultimate Law | (20:31 (W . I . B[Waktu Indonesia bagian Barat]), 06/02/2026), Batam Kepulauan Riau, Indonesia | Samuel Ultimate Law #FREEPALESTINE2026 #PAQTRUMP)
</commit_message>
<xml_diff>
--- a/Samuel Ultimate Law.docx
+++ b/Samuel Ultimate Law.docx
@@ -1161,15 +1161,7 @@
                       <w:sz w:val="24"/>
                       <w:szCs w:val="24"/>
                     </w:rPr>
-                    <m:t>π</m:t>
-                  </m:r>
-                  <m:r>
-                    <w:rPr>
-                      <w:rFonts w:ascii="Cambria Math" w:hAnsi="Cambria Math" w:cs="Times New Roman"/>
-                      <w:sz w:val="24"/>
-                      <w:szCs w:val="24"/>
-                    </w:rPr>
-                    <m:t xml:space="preserve"> → ∞</m:t>
+                    <m:t>π → ∞</m:t>
                   </m:r>
                 </m:e>
               </m:d>
@@ -1177,6 +1169,8 @@
             <m:e>
               <m:d>
                 <m:dPr>
+                  <m:begChr m:val="{"/>
+                  <m:endChr m:val="}"/>
                   <m:ctrlPr>
                     <w:rPr>
                       <w:rFonts w:ascii="Cambria Math" w:hAnsi="Cambria Math" w:cs="Times New Roman"/>
@@ -1189,8 +1183,6 @@
                 <m:e>
                   <m:d>
                     <m:dPr>
-                      <m:begChr m:val="{"/>
-                      <m:endChr m:val="}"/>
                       <m:ctrlPr>
                         <w:rPr>
                           <w:rFonts w:ascii="Cambria Math" w:hAnsi="Cambria Math" w:cs="Times New Roman"/>
@@ -1305,20 +1297,10 @@
                       <w:sz w:val="24"/>
                       <w:szCs w:val="24"/>
                     </w:rPr>
-                    <m:t xml:space="preserve"> </m:t>
-                  </m:r>
-                  <m:r>
-                    <w:rPr>
-                      <w:rFonts w:ascii="Cambria Math" w:hAnsi="Cambria Math" w:cs="Times New Roman"/>
-                      <w:sz w:val="24"/>
-                      <w:szCs w:val="24"/>
-                    </w:rPr>
-                    <m:t xml:space="preserve">- </m:t>
+                    <m:t xml:space="preserve"> - </m:t>
                   </m:r>
                   <m:d>
                     <m:dPr>
-                      <m:begChr m:val="{"/>
-                      <m:endChr m:val="}"/>
                       <m:ctrlPr>
                         <w:rPr>
                           <w:rFonts w:ascii="Cambria Math" w:hAnsi="Cambria Math" w:cs="Times New Roman"/>
@@ -1329,8 +1311,8 @@
                       </m:ctrlPr>
                     </m:dPr>
                     <m:e>
-                      <m:d>
-                        <m:dPr>
+                      <m:sSup>
+                        <m:sSupPr>
                           <m:ctrlPr>
                             <w:rPr>
                               <w:rFonts w:ascii="Cambria Math" w:hAnsi="Cambria Math" w:cs="Times New Roman"/>
@@ -1339,48 +1321,88 @@
                               <w:szCs w:val="24"/>
                             </w:rPr>
                           </m:ctrlPr>
-                        </m:dPr>
+                        </m:sSupPr>
                         <m:e>
+                          <m:d>
+                            <m:dPr>
+                              <m:begChr m:val="{"/>
+                              <m:endChr m:val="}"/>
+                              <m:ctrlPr>
+                                <w:rPr>
+                                  <w:rFonts w:ascii="Cambria Math" w:hAnsi="Cambria Math" w:cs="Times New Roman"/>
+                                  <w:i/>
+                                  <w:sz w:val="24"/>
+                                  <w:szCs w:val="24"/>
+                                </w:rPr>
+                              </m:ctrlPr>
+                            </m:dPr>
+                            <m:e>
+                              <m:d>
+                                <m:dPr>
+                                  <m:ctrlPr>
+                                    <w:rPr>
+                                      <w:rFonts w:ascii="Cambria Math" w:hAnsi="Cambria Math" w:cs="Times New Roman"/>
+                                      <w:i/>
+                                      <w:sz w:val="24"/>
+                                      <w:szCs w:val="24"/>
+                                    </w:rPr>
+                                  </m:ctrlPr>
+                                </m:dPr>
+                                <m:e>
+                                  <m:r>
+                                    <w:rPr>
+                                      <w:rFonts w:ascii="Cambria Math" w:hAnsi="Cambria Math" w:cs="Times New Roman"/>
+                                      <w:sz w:val="24"/>
+                                      <w:szCs w:val="24"/>
+                                    </w:rPr>
+                                    <m:t>6 + π</m:t>
+                                  </m:r>
+                                </m:e>
+                              </m:d>
+                              <m:r>
+                                <w:rPr>
+                                  <w:rFonts w:ascii="Cambria Math" w:hAnsi="Cambria Math" w:cs="Times New Roman"/>
+                                  <w:sz w:val="24"/>
+                                  <w:szCs w:val="24"/>
+                                </w:rPr>
+                                <m:t xml:space="preserve"> - </m:t>
+                              </m:r>
+                              <m:d>
+                                <m:dPr>
+                                  <m:ctrlPr>
+                                    <w:rPr>
+                                      <w:rFonts w:ascii="Cambria Math" w:hAnsi="Cambria Math" w:cs="Times New Roman"/>
+                                      <w:i/>
+                                      <w:sz w:val="24"/>
+                                      <w:szCs w:val="24"/>
+                                    </w:rPr>
+                                  </m:ctrlPr>
+                                </m:dPr>
+                                <m:e>
+                                  <m:r>
+                                    <w:rPr>
+                                      <w:rFonts w:ascii="Cambria Math" w:hAnsi="Cambria Math" w:cs="Times New Roman"/>
+                                      <w:sz w:val="24"/>
+                                      <w:szCs w:val="24"/>
+                                    </w:rPr>
+                                    <m:t>π - 3</m:t>
+                                  </m:r>
+                                </m:e>
+                              </m:d>
+                            </m:e>
+                          </m:d>
+                        </m:e>
+                        <m:sup>
                           <m:r>
                             <w:rPr>
                               <w:rFonts w:ascii="Cambria Math" w:hAnsi="Cambria Math" w:cs="Times New Roman"/>
                               <w:sz w:val="24"/>
                               <w:szCs w:val="24"/>
                             </w:rPr>
-                            <m:t>6 + π</m:t>
+                            <m:t>2</m:t>
                           </m:r>
-                        </m:e>
-                      </m:d>
-                      <m:r>
-                        <w:rPr>
-                          <w:rFonts w:ascii="Cambria Math" w:hAnsi="Cambria Math" w:cs="Times New Roman"/>
-                          <w:sz w:val="24"/>
-                          <w:szCs w:val="24"/>
-                        </w:rPr>
-                        <m:t xml:space="preserve"> - </m:t>
-                      </m:r>
-                      <m:d>
-                        <m:dPr>
-                          <m:ctrlPr>
-                            <w:rPr>
-                              <w:rFonts w:ascii="Cambria Math" w:hAnsi="Cambria Math" w:cs="Times New Roman"/>
-                              <w:i/>
-                              <w:sz w:val="24"/>
-                              <w:szCs w:val="24"/>
-                            </w:rPr>
-                          </m:ctrlPr>
-                        </m:dPr>
-                        <m:e>
-                          <m:r>
-                            <w:rPr>
-                              <w:rFonts w:ascii="Cambria Math" w:hAnsi="Cambria Math" w:cs="Times New Roman"/>
-                              <w:sz w:val="24"/>
-                              <w:szCs w:val="24"/>
-                            </w:rPr>
-                            <m:t>π - 3</m:t>
-                          </m:r>
-                        </m:e>
-                      </m:d>
+                        </m:sup>
+                      </m:sSup>
                     </m:e>
                   </m:d>
                 </m:e>
@@ -1524,6 +1546,8 @@
             <m:e>
               <m:d>
                 <m:dPr>
+                  <m:begChr m:val="{"/>
+                  <m:endChr m:val="}"/>
                   <m:ctrlPr>
                     <w:rPr>
                       <w:rFonts w:ascii="Cambria Math" w:hAnsi="Cambria Math" w:cs="Times New Roman"/>
@@ -1536,8 +1560,6 @@
                 <m:e>
                   <m:d>
                     <m:dPr>
-                      <m:begChr m:val="{"/>
-                      <m:endChr m:val="}"/>
                       <m:ctrlPr>
                         <w:rPr>
                           <w:rFonts w:ascii="Cambria Math" w:hAnsi="Cambria Math" w:cs="Times New Roman"/>
@@ -1620,8 +1642,6 @@
                   </m:r>
                   <m:d>
                     <m:dPr>
-                      <m:begChr m:val="{"/>
-                      <m:endChr m:val="}"/>
                       <m:ctrlPr>
                         <w:rPr>
                           <w:rFonts w:ascii="Cambria Math" w:hAnsi="Cambria Math" w:cs="Times New Roman"/>
@@ -1632,8 +1652,8 @@
                       </m:ctrlPr>
                     </m:dPr>
                     <m:e>
-                      <m:d>
-                        <m:dPr>
+                      <m:sSup>
+                        <m:sSupPr>
                           <m:ctrlPr>
                             <w:rPr>
                               <w:rFonts w:ascii="Cambria Math" w:hAnsi="Cambria Math" w:cs="Times New Roman"/>
@@ -1642,48 +1662,88 @@
                               <w:szCs w:val="24"/>
                             </w:rPr>
                           </m:ctrlPr>
-                        </m:dPr>
+                        </m:sSupPr>
                         <m:e>
+                          <m:d>
+                            <m:dPr>
+                              <m:begChr m:val="{"/>
+                              <m:endChr m:val="}"/>
+                              <m:ctrlPr>
+                                <w:rPr>
+                                  <w:rFonts w:ascii="Cambria Math" w:hAnsi="Cambria Math" w:cs="Times New Roman"/>
+                                  <w:i/>
+                                  <w:sz w:val="24"/>
+                                  <w:szCs w:val="24"/>
+                                </w:rPr>
+                              </m:ctrlPr>
+                            </m:dPr>
+                            <m:e>
+                              <m:d>
+                                <m:dPr>
+                                  <m:ctrlPr>
+                                    <w:rPr>
+                                      <w:rFonts w:ascii="Cambria Math" w:hAnsi="Cambria Math" w:cs="Times New Roman"/>
+                                      <w:i/>
+                                      <w:sz w:val="24"/>
+                                      <w:szCs w:val="24"/>
+                                    </w:rPr>
+                                  </m:ctrlPr>
+                                </m:dPr>
+                                <m:e>
+                                  <m:r>
+                                    <w:rPr>
+                                      <w:rFonts w:ascii="Cambria Math" w:hAnsi="Cambria Math" w:cs="Times New Roman"/>
+                                      <w:sz w:val="24"/>
+                                      <w:szCs w:val="24"/>
+                                    </w:rPr>
+                                    <m:t>6 + π</m:t>
+                                  </m:r>
+                                </m:e>
+                              </m:d>
+                              <m:r>
+                                <w:rPr>
+                                  <w:rFonts w:ascii="Cambria Math" w:hAnsi="Cambria Math" w:cs="Times New Roman"/>
+                                  <w:sz w:val="24"/>
+                                  <w:szCs w:val="24"/>
+                                </w:rPr>
+                                <m:t xml:space="preserve"> - </m:t>
+                              </m:r>
+                              <m:d>
+                                <m:dPr>
+                                  <m:ctrlPr>
+                                    <w:rPr>
+                                      <w:rFonts w:ascii="Cambria Math" w:hAnsi="Cambria Math" w:cs="Times New Roman"/>
+                                      <w:i/>
+                                      <w:sz w:val="24"/>
+                                      <w:szCs w:val="24"/>
+                                    </w:rPr>
+                                  </m:ctrlPr>
+                                </m:dPr>
+                                <m:e>
+                                  <m:r>
+                                    <w:rPr>
+                                      <w:rFonts w:ascii="Cambria Math" w:hAnsi="Cambria Math" w:cs="Times New Roman"/>
+                                      <w:sz w:val="24"/>
+                                      <w:szCs w:val="24"/>
+                                    </w:rPr>
+                                    <m:t>π - 3</m:t>
+                                  </m:r>
+                                </m:e>
+                              </m:d>
+                            </m:e>
+                          </m:d>
+                        </m:e>
+                        <m:sup>
                           <m:r>
                             <w:rPr>
                               <w:rFonts w:ascii="Cambria Math" w:hAnsi="Cambria Math" w:cs="Times New Roman"/>
                               <w:sz w:val="24"/>
                               <w:szCs w:val="24"/>
                             </w:rPr>
-                            <m:t>6 + π</m:t>
+                            <m:t>2</m:t>
                           </m:r>
-                        </m:e>
-                      </m:d>
-                      <m:r>
-                        <w:rPr>
-                          <w:rFonts w:ascii="Cambria Math" w:hAnsi="Cambria Math" w:cs="Times New Roman"/>
-                          <w:sz w:val="24"/>
-                          <w:szCs w:val="24"/>
-                        </w:rPr>
-                        <m:t xml:space="preserve"> - </m:t>
-                      </m:r>
-                      <m:d>
-                        <m:dPr>
-                          <m:ctrlPr>
-                            <w:rPr>
-                              <w:rFonts w:ascii="Cambria Math" w:hAnsi="Cambria Math" w:cs="Times New Roman"/>
-                              <w:i/>
-                              <w:sz w:val="24"/>
-                              <w:szCs w:val="24"/>
-                            </w:rPr>
-                          </m:ctrlPr>
-                        </m:dPr>
-                        <m:e>
-                          <m:r>
-                            <w:rPr>
-                              <w:rFonts w:ascii="Cambria Math" w:hAnsi="Cambria Math" w:cs="Times New Roman"/>
-                              <w:sz w:val="24"/>
-                              <w:szCs w:val="24"/>
-                            </w:rPr>
-                            <m:t>π - 3</m:t>
-                          </m:r>
-                        </m:e>
-                      </m:d>
+                        </m:sup>
+                      </m:sSup>
                     </m:e>
                   </m:d>
                 </m:e>
@@ -1696,23 +1756,7 @@
               <w:sz w:val="24"/>
               <w:szCs w:val="24"/>
             </w:rPr>
-            <m:t xml:space="preserve"> </m:t>
-          </m:r>
-          <m:r>
-            <w:rPr>
-              <w:rFonts w:ascii="Cambria Math" w:hAnsi="Cambria Math" w:cs="Times New Roman"/>
-              <w:sz w:val="24"/>
-              <w:szCs w:val="24"/>
-            </w:rPr>
-            <m:t>&lt;10</m:t>
-          </m:r>
-          <m:r>
-            <w:rPr>
-              <w:rFonts w:ascii="Cambria Math" w:hAnsi="Cambria Math" w:cs="Times New Roman"/>
-              <w:sz w:val="24"/>
-              <w:szCs w:val="24"/>
-            </w:rPr>
-            <m:t xml:space="preserve"> </m:t>
+            <m:t xml:space="preserve"> &lt;10 </m:t>
           </m:r>
         </m:oMath>
       </m:oMathPara>

</xml_diff>

<commit_message>
Samuel Ultimate Law | (14:27 (W . I . B[Waktu Indonesia bagian Barat]), 07/02/2026), Batam, Kepulauan Riau, Indonesia | Samuel Ultimate Law #FREEPALESTINE2026 #PAQTRUMP #NUSANTARIANFIRSTHOMODEUS #HIDUPMAHASISWA #HIDUPRAKYATINDONESIA #HIDUPWANGSANUSANTARA
Samuel Ultimate Law | (14:27 (W . I . B[Waktu Indonesia bagian Barat]), 07/02/2026), Batam, Kepulauan Riau, Indonesia | Samuel Ultimate Law #FREEPALESTINE2026 #PAQTRUMP #NUSANTARIANFIRSTHOMODEUS #HIDUPMAHASISWA #HIDUPRAKYATINDONESIA #HIDUPWANGSANUSANTARA
</commit_message>
<xml_diff>
--- a/Samuel Ultimate Law.docx
+++ b/Samuel Ultimate Law.docx
@@ -1093,8 +1093,58 @@
                   </m:ctrlPr>
                 </m:dPr>
                 <m:e>
-                  <m:sSup>
-                    <m:sSupPr>
+                  <m:r>
+                    <w:rPr>
+                      <w:rFonts w:ascii="Cambria Math" w:hAnsi="Cambria Math" w:cs="Times New Roman"/>
+                      <w:sz w:val="24"/>
+                      <w:szCs w:val="24"/>
+                    </w:rPr>
+                    <m:t>n = ∞</m:t>
+                  </m:r>
+                </m:e>
+              </m:d>
+            </m:sub>
+            <m:sup>
+              <m:d>
+                <m:dPr>
+                  <m:ctrlPr>
+                    <w:rPr>
+                      <w:rFonts w:ascii="Cambria Math" w:hAnsi="Cambria Math" w:cs="Times New Roman"/>
+                      <w:i/>
+                      <w:sz w:val="24"/>
+                      <w:szCs w:val="24"/>
+                    </w:rPr>
+                  </m:ctrlPr>
+                </m:dPr>
+                <m:e>
+                  <m:r>
+                    <w:rPr>
+                      <w:rFonts w:ascii="Cambria Math" w:hAnsi="Cambria Math" w:cs="Times New Roman"/>
+                      <w:sz w:val="24"/>
+                      <w:szCs w:val="24"/>
+                    </w:rPr>
+                    <m:t>π → ∞</m:t>
+                  </m:r>
+                </m:e>
+              </m:d>
+            </m:sup>
+            <m:e>
+              <m:d>
+                <m:dPr>
+                  <m:begChr m:val="{"/>
+                  <m:endChr m:val="}"/>
+                  <m:ctrlPr>
+                    <w:rPr>
+                      <w:rFonts w:ascii="Cambria Math" w:hAnsi="Cambria Math" w:cs="Times New Roman"/>
+                      <w:i/>
+                      <w:sz w:val="24"/>
+                      <w:szCs w:val="24"/>
+                    </w:rPr>
+                  </m:ctrlPr>
+                </m:dPr>
+                <m:e>
+                  <m:f>
+                    <m:fPr>
                       <m:ctrlPr>
                         <w:rPr>
                           <w:rFonts w:ascii="Cambria Math" w:hAnsi="Cambria Math" w:cs="Times New Roman"/>
@@ -1103,18 +1153,8 @@
                           <w:szCs w:val="24"/>
                         </w:rPr>
                       </m:ctrlPr>
-                    </m:sSupPr>
-                    <m:e>
-                      <m:r>
-                        <w:rPr>
-                          <w:rFonts w:ascii="Cambria Math" w:hAnsi="Cambria Math" w:cs="Times New Roman"/>
-                          <w:sz w:val="24"/>
-                          <w:szCs w:val="24"/>
-                        </w:rPr>
-                        <m:t>π</m:t>
-                      </m:r>
-                    </m:e>
-                    <m:sup>
+                    </m:fPr>
+                    <m:num>
                       <m:d>
                         <m:dPr>
                           <m:ctrlPr>
@@ -1127,88 +1167,10 @@
                           </m:ctrlPr>
                         </m:dPr>
                         <m:e>
-                          <m:r>
-                            <w:rPr>
-                              <w:rFonts w:ascii="Cambria Math" w:hAnsi="Cambria Math" w:cs="Times New Roman"/>
-                              <w:sz w:val="24"/>
-                              <w:szCs w:val="24"/>
-                            </w:rPr>
-                            <m:t xml:space="preserve"> -1</m:t>
-                          </m:r>
-                        </m:e>
-                      </m:d>
-                    </m:sup>
-                  </m:sSup>
-                </m:e>
-              </m:d>
-            </m:sub>
-            <m:sup>
-              <m:d>
-                <m:dPr>
-                  <m:ctrlPr>
-                    <w:rPr>
-                      <w:rFonts w:ascii="Cambria Math" w:hAnsi="Cambria Math" w:cs="Times New Roman"/>
-                      <w:i/>
-                      <w:sz w:val="24"/>
-                      <w:szCs w:val="24"/>
-                    </w:rPr>
-                  </m:ctrlPr>
-                </m:dPr>
-                <m:e>
-                  <m:r>
-                    <w:rPr>
-                      <w:rFonts w:ascii="Cambria Math" w:hAnsi="Cambria Math" w:cs="Times New Roman"/>
-                      <w:sz w:val="24"/>
-                      <w:szCs w:val="24"/>
-                    </w:rPr>
-                    <m:t>π → ∞</m:t>
-                  </m:r>
-                </m:e>
-              </m:d>
-            </m:sup>
-            <m:e>
-              <m:d>
-                <m:dPr>
-                  <m:begChr m:val="{"/>
-                  <m:endChr m:val="}"/>
-                  <m:ctrlPr>
-                    <w:rPr>
-                      <w:rFonts w:ascii="Cambria Math" w:hAnsi="Cambria Math" w:cs="Times New Roman"/>
-                      <w:i/>
-                      <w:sz w:val="24"/>
-                      <w:szCs w:val="24"/>
-                    </w:rPr>
-                  </m:ctrlPr>
-                </m:dPr>
-                <m:e>
-                  <m:d>
-                    <m:dPr>
-                      <m:ctrlPr>
-                        <w:rPr>
-                          <w:rFonts w:ascii="Cambria Math" w:hAnsi="Cambria Math" w:cs="Times New Roman"/>
-                          <w:i/>
-                          <w:sz w:val="24"/>
-                          <w:szCs w:val="24"/>
-                        </w:rPr>
-                      </m:ctrlPr>
-                    </m:dPr>
-                    <m:e>
-                      <m:nary>
-                        <m:naryPr>
-                          <m:chr m:val="∑"/>
-                          <m:limLoc m:val="undOvr"/>
-                          <m:ctrlPr>
-                            <w:rPr>
-                              <w:rFonts w:ascii="Cambria Math" w:hAnsi="Cambria Math" w:cs="Times New Roman"/>
-                              <w:i/>
-                              <w:sz w:val="24"/>
-                              <w:szCs w:val="24"/>
-                            </w:rPr>
-                          </m:ctrlPr>
-                        </m:naryPr>
-                        <m:sub>
-                          <m:d>
-                            <m:dPr>
+                          <m:nary>
+                            <m:naryPr>
+                              <m:chr m:val="∑"/>
+                              <m:limLoc m:val="undOvr"/>
                               <m:ctrlPr>
                                 <w:rPr>
                                   <w:rFonts w:ascii="Cambria Math" w:hAnsi="Cambria Math" w:cs="Times New Roman"/>
@@ -1217,52 +1179,8 @@
                                   <w:szCs w:val="24"/>
                                 </w:rPr>
                               </m:ctrlPr>
-                            </m:dPr>
-                            <m:e>
-                              <m:r>
-                                <w:rPr>
-                                  <w:rFonts w:ascii="Cambria Math" w:hAnsi="Cambria Math" w:cs="Times New Roman"/>
-                                  <w:sz w:val="24"/>
-                                  <w:szCs w:val="24"/>
-                                </w:rPr>
-                                <m:t>x = 1</m:t>
-                              </m:r>
-                            </m:e>
-                          </m:d>
-                        </m:sub>
-                        <m:sup>
-                          <m:r>
-                            <w:rPr>
-                              <w:rFonts w:ascii="Cambria Math" w:hAnsi="Cambria Math" w:cs="Times New Roman"/>
-                              <w:sz w:val="24"/>
-                              <w:szCs w:val="24"/>
-                            </w:rPr>
-                            <m:t>∞</m:t>
-                          </m:r>
-                        </m:sup>
-                        <m:e>
-                          <m:sSup>
-                            <m:sSupPr>
-                              <m:ctrlPr>
-                                <w:rPr>
-                                  <w:rFonts w:ascii="Cambria Math" w:hAnsi="Cambria Math" w:cs="Times New Roman"/>
-                                  <w:i/>
-                                  <w:sz w:val="24"/>
-                                  <w:szCs w:val="24"/>
-                                </w:rPr>
-                              </m:ctrlPr>
-                            </m:sSupPr>
-                            <m:e>
-                              <m:r>
-                                <w:rPr>
-                                  <w:rFonts w:ascii="Cambria Math" w:hAnsi="Cambria Math" w:cs="Times New Roman"/>
-                                  <w:sz w:val="24"/>
-                                  <w:szCs w:val="24"/>
-                                </w:rPr>
-                                <m:t>x</m:t>
-                              </m:r>
-                            </m:e>
-                            <m:sup>
+                            </m:naryPr>
+                            <m:sub>
                               <m:d>
                                 <m:dPr>
                                   <m:ctrlPr>
@@ -1281,36 +1199,188 @@
                                       <w:sz w:val="24"/>
                                       <w:szCs w:val="24"/>
                                     </w:rPr>
-                                    <m:t>Omega</m:t>
+                                    <m:t>x = 1</m:t>
                                   </m:r>
                                 </m:e>
                               </m:d>
+                            </m:sub>
+                            <m:sup>
+                              <m:r>
+                                <w:rPr>
+                                  <w:rFonts w:ascii="Cambria Math" w:hAnsi="Cambria Math" w:cs="Times New Roman"/>
+                                  <w:sz w:val="24"/>
+                                  <w:szCs w:val="24"/>
+                                </w:rPr>
+                                <m:t>∞</m:t>
+                              </m:r>
+                            </m:sup>
+                            <m:e>
+                              <m:sSup>
+                                <m:sSupPr>
+                                  <m:ctrlPr>
+                                    <w:rPr>
+                                      <w:rFonts w:ascii="Cambria Math" w:hAnsi="Cambria Math" w:cs="Times New Roman"/>
+                                      <w:i/>
+                                      <w:sz w:val="24"/>
+                                      <w:szCs w:val="24"/>
+                                    </w:rPr>
+                                  </m:ctrlPr>
+                                </m:sSupPr>
+                                <m:e>
+                                  <m:r>
+                                    <w:rPr>
+                                      <w:rFonts w:ascii="Cambria Math" w:hAnsi="Cambria Math" w:cs="Times New Roman"/>
+                                      <w:sz w:val="24"/>
+                                      <w:szCs w:val="24"/>
+                                    </w:rPr>
+                                    <m:t>x</m:t>
+                                  </m:r>
+                                </m:e>
+                                <m:sup>
+                                  <m:d>
+                                    <m:dPr>
+                                      <m:ctrlPr>
+                                        <w:rPr>
+                                          <w:rFonts w:ascii="Cambria Math" w:hAnsi="Cambria Math" w:cs="Times New Roman"/>
+                                          <w:i/>
+                                          <w:sz w:val="24"/>
+                                          <w:szCs w:val="24"/>
+                                        </w:rPr>
+                                      </m:ctrlPr>
+                                    </m:dPr>
+                                    <m:e>
+                                      <m:r>
+                                        <w:rPr>
+                                          <w:rFonts w:ascii="Cambria Math" w:hAnsi="Cambria Math" w:cs="Times New Roman"/>
+                                          <w:sz w:val="24"/>
+                                          <w:szCs w:val="24"/>
+                                        </w:rPr>
+                                        <m:t>Omega</m:t>
+                                      </m:r>
+                                    </m:e>
+                                  </m:d>
+                                </m:sup>
+                              </m:sSup>
+                            </m:e>
+                          </m:nary>
+                        </m:e>
+                      </m:d>
+                      <m:r>
+                        <w:rPr>
+                          <w:rFonts w:ascii="Cambria Math" w:hAnsi="Cambria Math" w:cs="Times New Roman"/>
+                          <w:sz w:val="24"/>
+                          <w:szCs w:val="24"/>
+                        </w:rPr>
+                        <m:t xml:space="preserve"> - </m:t>
+                      </m:r>
+                      <m:d>
+                        <m:dPr>
+                          <m:ctrlPr>
+                            <w:rPr>
+                              <w:rFonts w:ascii="Cambria Math" w:hAnsi="Cambria Math" w:cs="Times New Roman"/>
+                              <w:i/>
+                              <w:sz w:val="24"/>
+                              <w:szCs w:val="24"/>
+                            </w:rPr>
+                          </m:ctrlPr>
+                        </m:dPr>
+                        <m:e>
+                          <m:sSup>
+                            <m:sSupPr>
+                              <m:ctrlPr>
+                                <w:rPr>
+                                  <w:rFonts w:ascii="Cambria Math" w:hAnsi="Cambria Math" w:cs="Times New Roman"/>
+                                  <w:i/>
+                                  <w:sz w:val="24"/>
+                                  <w:szCs w:val="24"/>
+                                </w:rPr>
+                              </m:ctrlPr>
+                            </m:sSupPr>
+                            <m:e>
+                              <m:d>
+                                <m:dPr>
+                                  <m:begChr m:val="{"/>
+                                  <m:endChr m:val="}"/>
+                                  <m:ctrlPr>
+                                    <w:rPr>
+                                      <w:rFonts w:ascii="Cambria Math" w:hAnsi="Cambria Math" w:cs="Times New Roman"/>
+                                      <w:i/>
+                                      <w:sz w:val="24"/>
+                                      <w:szCs w:val="24"/>
+                                    </w:rPr>
+                                  </m:ctrlPr>
+                                </m:dPr>
+                                <m:e>
+                                  <m:d>
+                                    <m:dPr>
+                                      <m:ctrlPr>
+                                        <w:rPr>
+                                          <w:rFonts w:ascii="Cambria Math" w:hAnsi="Cambria Math" w:cs="Times New Roman"/>
+                                          <w:i/>
+                                          <w:sz w:val="24"/>
+                                          <w:szCs w:val="24"/>
+                                        </w:rPr>
+                                      </m:ctrlPr>
+                                    </m:dPr>
+                                    <m:e>
+                                      <m:r>
+                                        <w:rPr>
+                                          <w:rFonts w:ascii="Cambria Math" w:hAnsi="Cambria Math" w:cs="Times New Roman"/>
+                                          <w:sz w:val="24"/>
+                                          <w:szCs w:val="24"/>
+                                        </w:rPr>
+                                        <m:t>6 + π</m:t>
+                                      </m:r>
+                                    </m:e>
+                                  </m:d>
+                                  <m:r>
+                                    <w:rPr>
+                                      <w:rFonts w:ascii="Cambria Math" w:hAnsi="Cambria Math" w:cs="Times New Roman"/>
+                                      <w:sz w:val="24"/>
+                                      <w:szCs w:val="24"/>
+                                    </w:rPr>
+                                    <m:t xml:space="preserve"> - </m:t>
+                                  </m:r>
+                                  <m:d>
+                                    <m:dPr>
+                                      <m:ctrlPr>
+                                        <w:rPr>
+                                          <w:rFonts w:ascii="Cambria Math" w:hAnsi="Cambria Math" w:cs="Times New Roman"/>
+                                          <w:i/>
+                                          <w:sz w:val="24"/>
+                                          <w:szCs w:val="24"/>
+                                        </w:rPr>
+                                      </m:ctrlPr>
+                                    </m:dPr>
+                                    <m:e>
+                                      <m:r>
+                                        <w:rPr>
+                                          <w:rFonts w:ascii="Cambria Math" w:hAnsi="Cambria Math" w:cs="Times New Roman"/>
+                                          <w:sz w:val="24"/>
+                                          <w:szCs w:val="24"/>
+                                        </w:rPr>
+                                        <m:t>π - 3</m:t>
+                                      </m:r>
+                                    </m:e>
+                                  </m:d>
+                                </m:e>
+                              </m:d>
+                            </m:e>
+                            <m:sup>
+                              <m:r>
+                                <w:rPr>
+                                  <w:rFonts w:ascii="Cambria Math" w:hAnsi="Cambria Math" w:cs="Times New Roman"/>
+                                  <w:sz w:val="24"/>
+                                  <w:szCs w:val="24"/>
+                                </w:rPr>
+                                <m:t>2</m:t>
+                              </m:r>
                             </m:sup>
                           </m:sSup>
                         </m:e>
-                      </m:nary>
-                    </m:e>
-                  </m:d>
-                  <m:r>
-                    <w:rPr>
-                      <w:rFonts w:ascii="Cambria Math" w:hAnsi="Cambria Math" w:cs="Times New Roman"/>
-                      <w:sz w:val="24"/>
-                      <w:szCs w:val="24"/>
-                    </w:rPr>
-                    <m:t xml:space="preserve"> - </m:t>
-                  </m:r>
-                  <m:d>
-                    <m:dPr>
-                      <m:ctrlPr>
-                        <w:rPr>
-                          <w:rFonts w:ascii="Cambria Math" w:hAnsi="Cambria Math" w:cs="Times New Roman"/>
-                          <w:i/>
-                          <w:sz w:val="24"/>
-                          <w:szCs w:val="24"/>
-                        </w:rPr>
-                      </m:ctrlPr>
-                    </m:dPr>
-                    <m:e>
+                      </m:d>
+                    </m:num>
+                    <m:den>
                       <m:sSup>
                         <m:sSupPr>
                           <m:ctrlPr>
@@ -1323,10 +1393,169 @@
                           </m:ctrlPr>
                         </m:sSupPr>
                         <m:e>
-                          <m:d>
-                            <m:dPr>
-                              <m:begChr m:val="{"/>
-                              <m:endChr m:val="}"/>
+                          <m:r>
+                            <w:rPr>
+                              <w:rFonts w:ascii="Cambria Math" w:hAnsi="Cambria Math" w:cs="Times New Roman"/>
+                              <w:sz w:val="24"/>
+                              <w:szCs w:val="24"/>
+                            </w:rPr>
+                            <m:t>π</m:t>
+                          </m:r>
+                        </m:e>
+                        <m:sup>
+                          <m:r>
+                            <w:rPr>
+                              <w:rFonts w:ascii="Cambria Math" w:hAnsi="Cambria Math" w:cs="Times New Roman"/>
+                              <w:sz w:val="24"/>
+                              <w:szCs w:val="24"/>
+                            </w:rPr>
+                            <m:t>n</m:t>
+                          </m:r>
+                        </m:sup>
+                      </m:sSup>
+                    </m:den>
+                  </m:f>
+                </m:e>
+              </m:d>
+            </m:e>
+          </m:nary>
+          <m:r>
+            <w:rPr>
+              <w:rFonts w:ascii="Cambria Math" w:hAnsi="Cambria Math" w:cs="Times New Roman"/>
+              <w:sz w:val="24"/>
+              <w:szCs w:val="24"/>
+            </w:rPr>
+            <m:t xml:space="preserve"> &lt;10</m:t>
+          </m:r>
+        </m:oMath>
+      </m:oMathPara>
+    </w:p>
+    <w:p>
+      <w:pPr>
+        <w:spacing w:line="360" w:lineRule="auto"/>
+        <w:jc w:val="center"/>
+        <w:rPr>
+          <w:rFonts w:ascii="Times New Roman" w:eastAsiaTheme="minorEastAsia" w:hAnsi="Times New Roman" w:cs="Times New Roman"/>
+          <w:sz w:val="24"/>
+          <w:szCs w:val="24"/>
+          <w:lang w:val="id-ID"/>
+        </w:rPr>
+      </w:pPr>
+    </w:p>
+    <w:p>
+      <w:pPr>
+        <w:spacing w:line="360" w:lineRule="auto"/>
+        <w:jc w:val="center"/>
+        <w:rPr>
+          <w:rFonts w:ascii="Times New Roman" w:hAnsi="Times New Roman" w:cs="Times New Roman"/>
+          <w:sz w:val="24"/>
+          <w:szCs w:val="24"/>
+        </w:rPr>
+      </w:pPr>
+      <m:oMathPara>
+        <m:oMath>
+          <m:nary>
+            <m:naryPr>
+              <m:chr m:val="∑"/>
+              <m:limLoc m:val="undOvr"/>
+              <m:ctrlPr>
+                <w:rPr>
+                  <w:rFonts w:ascii="Cambria Math" w:hAnsi="Cambria Math" w:cs="Times New Roman"/>
+                  <w:i/>
+                  <w:sz w:val="24"/>
+                  <w:szCs w:val="24"/>
+                </w:rPr>
+              </m:ctrlPr>
+            </m:naryPr>
+            <m:sub>
+              <m:d>
+                <m:dPr>
+                  <m:ctrlPr>
+                    <w:rPr>
+                      <w:rFonts w:ascii="Cambria Math" w:hAnsi="Cambria Math" w:cs="Times New Roman"/>
+                      <w:i/>
+                      <w:sz w:val="24"/>
+                      <w:szCs w:val="24"/>
+                    </w:rPr>
+                  </m:ctrlPr>
+                </m:dPr>
+                <m:e>
+                  <m:r>
+                    <w:rPr>
+                      <w:rFonts w:ascii="Cambria Math" w:hAnsi="Cambria Math" w:cs="Times New Roman"/>
+                      <w:sz w:val="24"/>
+                      <w:szCs w:val="24"/>
+                    </w:rPr>
+                    <m:t xml:space="preserve">n = ∞ </m:t>
+                  </m:r>
+                </m:e>
+              </m:d>
+            </m:sub>
+            <m:sup>
+              <m:d>
+                <m:dPr>
+                  <m:ctrlPr>
+                    <w:rPr>
+                      <w:rFonts w:ascii="Cambria Math" w:hAnsi="Cambria Math" w:cs="Times New Roman"/>
+                      <w:i/>
+                      <w:sz w:val="24"/>
+                      <w:szCs w:val="24"/>
+                    </w:rPr>
+                  </m:ctrlPr>
+                </m:dPr>
+                <m:e>
+                  <m:r>
+                    <w:rPr>
+                      <w:rFonts w:ascii="Cambria Math" w:hAnsi="Cambria Math" w:cs="Times New Roman"/>
+                      <w:sz w:val="24"/>
+                      <w:szCs w:val="24"/>
+                    </w:rPr>
+                    <m:t>π → ∞</m:t>
+                  </m:r>
+                </m:e>
+              </m:d>
+            </m:sup>
+            <m:e>
+              <m:d>
+                <m:dPr>
+                  <m:begChr m:val="{"/>
+                  <m:endChr m:val="}"/>
+                  <m:ctrlPr>
+                    <w:rPr>
+                      <w:rFonts w:ascii="Cambria Math" w:hAnsi="Cambria Math" w:cs="Times New Roman"/>
+                      <w:i/>
+                      <w:sz w:val="24"/>
+                      <w:szCs w:val="24"/>
+                    </w:rPr>
+                  </m:ctrlPr>
+                </m:dPr>
+                <m:e>
+                  <m:f>
+                    <m:fPr>
+                      <m:ctrlPr>
+                        <w:rPr>
+                          <w:rFonts w:ascii="Cambria Math" w:hAnsi="Cambria Math" w:cs="Times New Roman"/>
+                          <w:i/>
+                          <w:sz w:val="24"/>
+                          <w:szCs w:val="24"/>
+                        </w:rPr>
+                      </m:ctrlPr>
+                    </m:fPr>
+                    <m:num>
+                      <m:d>
+                        <m:dPr>
+                          <m:ctrlPr>
+                            <w:rPr>
+                              <w:rFonts w:ascii="Cambria Math" w:hAnsi="Cambria Math" w:cs="Times New Roman"/>
+                              <w:i/>
+                              <w:sz w:val="24"/>
+                              <w:szCs w:val="24"/>
+                            </w:rPr>
+                          </m:ctrlPr>
+                        </m:dPr>
+                        <m:e>
+                          <m:sSup>
+                            <m:sSupPr>
                               <m:ctrlPr>
                                 <w:rPr>
                                   <w:rFonts w:ascii="Cambria Math" w:hAnsi="Cambria Math" w:cs="Times New Roman"/>
@@ -1335,7 +1564,7 @@
                                   <w:szCs w:val="24"/>
                                 </w:rPr>
                               </m:ctrlPr>
-                            </m:dPr>
+                            </m:sSupPr>
                             <m:e>
                               <m:d>
                                 <m:dPr>
@@ -1359,14 +1588,8 @@
                                   </m:r>
                                 </m:e>
                               </m:d>
-                              <m:r>
-                                <w:rPr>
-                                  <w:rFonts w:ascii="Cambria Math" w:hAnsi="Cambria Math" w:cs="Times New Roman"/>
-                                  <w:sz w:val="24"/>
-                                  <w:szCs w:val="24"/>
-                                </w:rPr>
-                                <m:t xml:space="preserve"> - </m:t>
-                              </m:r>
+                            </m:e>
+                            <m:sup>
                               <m:d>
                                 <m:dPr>
                                   <m:ctrlPr>
@@ -1385,113 +1608,22 @@
                                       <w:sz w:val="24"/>
                                       <w:szCs w:val="24"/>
                                     </w:rPr>
-                                    <m:t>π - 3</m:t>
+                                    <m:t xml:space="preserve"> -Omega</m:t>
                                   </m:r>
                                 </m:e>
                               </m:d>
-                            </m:e>
-                          </m:d>
+                            </m:sup>
+                          </m:sSup>
                         </m:e>
-                        <m:sup>
-                          <m:r>
-                            <w:rPr>
-                              <w:rFonts w:ascii="Cambria Math" w:hAnsi="Cambria Math" w:cs="Times New Roman"/>
-                              <w:sz w:val="24"/>
-                              <w:szCs w:val="24"/>
-                            </w:rPr>
-                            <m:t>2</m:t>
-                          </m:r>
-                        </m:sup>
-                      </m:sSup>
-                    </m:e>
-                  </m:d>
-                </m:e>
-              </m:d>
-            </m:e>
-          </m:nary>
-          <m:r>
-            <w:rPr>
-              <w:rFonts w:ascii="Cambria Math" w:hAnsi="Cambria Math" w:cs="Times New Roman"/>
-              <w:sz w:val="24"/>
-              <w:szCs w:val="24"/>
-            </w:rPr>
-            <m:t xml:space="preserve"> &lt;10</m:t>
-          </m:r>
-        </m:oMath>
-      </m:oMathPara>
-    </w:p>
-    <w:p>
-      <w:pPr>
-        <w:spacing w:line="360" w:lineRule="auto"/>
-        <w:jc w:val="center"/>
-        <w:rPr>
-          <w:rFonts w:ascii="Times New Roman" w:eastAsiaTheme="minorEastAsia" w:hAnsi="Times New Roman" w:cs="Times New Roman"/>
-          <w:sz w:val="24"/>
-          <w:szCs w:val="24"/>
-          <w:lang w:val="id-ID"/>
-        </w:rPr>
-      </w:pPr>
-    </w:p>
-    <w:p>
-      <w:pPr>
-        <w:spacing w:line="360" w:lineRule="auto"/>
-        <w:jc w:val="center"/>
-        <w:rPr>
-          <w:rFonts w:ascii="Times New Roman" w:hAnsi="Times New Roman" w:cs="Times New Roman"/>
-          <w:sz w:val="24"/>
-          <w:szCs w:val="24"/>
-        </w:rPr>
-      </w:pPr>
-      <m:oMathPara>
-        <m:oMath>
-          <m:nary>
-            <m:naryPr>
-              <m:chr m:val="∑"/>
-              <m:limLoc m:val="undOvr"/>
-              <m:ctrlPr>
-                <w:rPr>
-                  <w:rFonts w:ascii="Cambria Math" w:hAnsi="Cambria Math" w:cs="Times New Roman"/>
-                  <w:i/>
-                  <w:sz w:val="24"/>
-                  <w:szCs w:val="24"/>
-                </w:rPr>
-              </m:ctrlPr>
-            </m:naryPr>
-            <m:sub>
-              <m:d>
-                <m:dPr>
-                  <m:ctrlPr>
-                    <w:rPr>
-                      <w:rFonts w:ascii="Cambria Math" w:hAnsi="Cambria Math" w:cs="Times New Roman"/>
-                      <w:i/>
-                      <w:sz w:val="24"/>
-                      <w:szCs w:val="24"/>
-                    </w:rPr>
-                  </m:ctrlPr>
-                </m:dPr>
-                <m:e>
-                  <m:sSup>
-                    <m:sSupPr>
-                      <m:ctrlPr>
-                        <w:rPr>
-                          <w:rFonts w:ascii="Cambria Math" w:hAnsi="Cambria Math" w:cs="Times New Roman"/>
-                          <w:i/>
-                          <w:sz w:val="24"/>
-                          <w:szCs w:val="24"/>
-                        </w:rPr>
-                      </m:ctrlPr>
-                    </m:sSupPr>
-                    <m:e>
+                      </m:d>
                       <m:r>
                         <w:rPr>
                           <w:rFonts w:ascii="Cambria Math" w:hAnsi="Cambria Math" w:cs="Times New Roman"/>
                           <w:sz w:val="24"/>
                           <w:szCs w:val="24"/>
                         </w:rPr>
-                        <m:t>π</m:t>
+                        <m:t xml:space="preserve"> - </m:t>
                       </m:r>
-                    </m:e>
-                    <m:sup>
                       <m:d>
                         <m:dPr>
                           <m:ctrlPr>
@@ -1504,72 +1636,102 @@
                           </m:ctrlPr>
                         </m:dPr>
                         <m:e>
-                          <m:r>
-                            <w:rPr>
-                              <w:rFonts w:ascii="Cambria Math" w:hAnsi="Cambria Math" w:cs="Times New Roman"/>
-                              <w:sz w:val="24"/>
-                              <w:szCs w:val="24"/>
-                            </w:rPr>
-                            <m:t xml:space="preserve"> -1</m:t>
-                          </m:r>
+                          <m:sSup>
+                            <m:sSupPr>
+                              <m:ctrlPr>
+                                <w:rPr>
+                                  <w:rFonts w:ascii="Cambria Math" w:hAnsi="Cambria Math" w:cs="Times New Roman"/>
+                                  <w:i/>
+                                  <w:sz w:val="24"/>
+                                  <w:szCs w:val="24"/>
+                                </w:rPr>
+                              </m:ctrlPr>
+                            </m:sSupPr>
+                            <m:e>
+                              <m:d>
+                                <m:dPr>
+                                  <m:begChr m:val="{"/>
+                                  <m:endChr m:val="}"/>
+                                  <m:ctrlPr>
+                                    <w:rPr>
+                                      <w:rFonts w:ascii="Cambria Math" w:hAnsi="Cambria Math" w:cs="Times New Roman"/>
+                                      <w:i/>
+                                      <w:sz w:val="24"/>
+                                      <w:szCs w:val="24"/>
+                                    </w:rPr>
+                                  </m:ctrlPr>
+                                </m:dPr>
+                                <m:e>
+                                  <m:d>
+                                    <m:dPr>
+                                      <m:ctrlPr>
+                                        <w:rPr>
+                                          <w:rFonts w:ascii="Cambria Math" w:hAnsi="Cambria Math" w:cs="Times New Roman"/>
+                                          <w:i/>
+                                          <w:sz w:val="24"/>
+                                          <w:szCs w:val="24"/>
+                                        </w:rPr>
+                                      </m:ctrlPr>
+                                    </m:dPr>
+                                    <m:e>
+                                      <m:r>
+                                        <w:rPr>
+                                          <w:rFonts w:ascii="Cambria Math" w:hAnsi="Cambria Math" w:cs="Times New Roman"/>
+                                          <w:sz w:val="24"/>
+                                          <w:szCs w:val="24"/>
+                                        </w:rPr>
+                                        <m:t>6 + π</m:t>
+                                      </m:r>
+                                    </m:e>
+                                  </m:d>
+                                  <m:r>
+                                    <w:rPr>
+                                      <w:rFonts w:ascii="Cambria Math" w:hAnsi="Cambria Math" w:cs="Times New Roman"/>
+                                      <w:sz w:val="24"/>
+                                      <w:szCs w:val="24"/>
+                                    </w:rPr>
+                                    <m:t xml:space="preserve"> - </m:t>
+                                  </m:r>
+                                  <m:d>
+                                    <m:dPr>
+                                      <m:ctrlPr>
+                                        <w:rPr>
+                                          <w:rFonts w:ascii="Cambria Math" w:hAnsi="Cambria Math" w:cs="Times New Roman"/>
+                                          <w:i/>
+                                          <w:sz w:val="24"/>
+                                          <w:szCs w:val="24"/>
+                                        </w:rPr>
+                                      </m:ctrlPr>
+                                    </m:dPr>
+                                    <m:e>
+                                      <m:r>
+                                        <w:rPr>
+                                          <w:rFonts w:ascii="Cambria Math" w:hAnsi="Cambria Math" w:cs="Times New Roman"/>
+                                          <w:sz w:val="24"/>
+                                          <w:szCs w:val="24"/>
+                                        </w:rPr>
+                                        <m:t>π - 3</m:t>
+                                      </m:r>
+                                    </m:e>
+                                  </m:d>
+                                </m:e>
+                              </m:d>
+                            </m:e>
+                            <m:sup>
+                              <m:r>
+                                <w:rPr>
+                                  <w:rFonts w:ascii="Cambria Math" w:hAnsi="Cambria Math" w:cs="Times New Roman"/>
+                                  <w:sz w:val="24"/>
+                                  <w:szCs w:val="24"/>
+                                </w:rPr>
+                                <m:t>2</m:t>
+                              </m:r>
+                            </m:sup>
+                          </m:sSup>
                         </m:e>
                       </m:d>
-                    </m:sup>
-                  </m:sSup>
-                </m:e>
-              </m:d>
-            </m:sub>
-            <m:sup>
-              <m:d>
-                <m:dPr>
-                  <m:ctrlPr>
-                    <w:rPr>
-                      <w:rFonts w:ascii="Cambria Math" w:hAnsi="Cambria Math" w:cs="Times New Roman"/>
-                      <w:i/>
-                      <w:sz w:val="24"/>
-                      <w:szCs w:val="24"/>
-                    </w:rPr>
-                  </m:ctrlPr>
-                </m:dPr>
-                <m:e>
-                  <m:r>
-                    <w:rPr>
-                      <w:rFonts w:ascii="Cambria Math" w:hAnsi="Cambria Math" w:cs="Times New Roman"/>
-                      <w:sz w:val="24"/>
-                      <w:szCs w:val="24"/>
-                    </w:rPr>
-                    <m:t>π → ∞</m:t>
-                  </m:r>
-                </m:e>
-              </m:d>
-            </m:sup>
-            <m:e>
-              <m:d>
-                <m:dPr>
-                  <m:begChr m:val="{"/>
-                  <m:endChr m:val="}"/>
-                  <m:ctrlPr>
-                    <w:rPr>
-                      <w:rFonts w:ascii="Cambria Math" w:hAnsi="Cambria Math" w:cs="Times New Roman"/>
-                      <w:i/>
-                      <w:sz w:val="24"/>
-                      <w:szCs w:val="24"/>
-                    </w:rPr>
-                  </m:ctrlPr>
-                </m:dPr>
-                <m:e>
-                  <m:d>
-                    <m:dPr>
-                      <m:ctrlPr>
-                        <w:rPr>
-                          <w:rFonts w:ascii="Cambria Math" w:hAnsi="Cambria Math" w:cs="Times New Roman"/>
-                          <w:i/>
-                          <w:sz w:val="24"/>
-                          <w:szCs w:val="24"/>
-                        </w:rPr>
-                      </m:ctrlPr>
-                    </m:dPr>
-                    <m:e>
+                    </m:num>
+                    <m:den>
                       <m:sSup>
                         <m:sSupPr>
                           <m:ctrlPr>
@@ -1582,156 +1744,14 @@
                           </m:ctrlPr>
                         </m:sSupPr>
                         <m:e>
-                          <m:d>
-                            <m:dPr>
-                              <m:ctrlPr>
-                                <w:rPr>
-                                  <w:rFonts w:ascii="Cambria Math" w:hAnsi="Cambria Math" w:cs="Times New Roman"/>
-                                  <w:i/>
-                                  <w:sz w:val="24"/>
-                                  <w:szCs w:val="24"/>
-                                </w:rPr>
-                              </m:ctrlPr>
-                            </m:dPr>
-                            <m:e>
-                              <m:r>
-                                <w:rPr>
-                                  <w:rFonts w:ascii="Cambria Math" w:hAnsi="Cambria Math" w:cs="Times New Roman"/>
-                                  <w:sz w:val="24"/>
-                                  <w:szCs w:val="24"/>
-                                </w:rPr>
-                                <m:t>6 + π</m:t>
-                              </m:r>
-                            </m:e>
-                          </m:d>
-                        </m:e>
-                        <m:sup>
-                          <m:d>
-                            <m:dPr>
-                              <m:ctrlPr>
-                                <w:rPr>
-                                  <w:rFonts w:ascii="Cambria Math" w:hAnsi="Cambria Math" w:cs="Times New Roman"/>
-                                  <w:i/>
-                                  <w:sz w:val="24"/>
-                                  <w:szCs w:val="24"/>
-                                </w:rPr>
-                              </m:ctrlPr>
-                            </m:dPr>
-                            <m:e>
-                              <m:r>
-                                <w:rPr>
-                                  <w:rFonts w:ascii="Cambria Math" w:hAnsi="Cambria Math" w:cs="Times New Roman"/>
-                                  <w:sz w:val="24"/>
-                                  <w:szCs w:val="24"/>
-                                </w:rPr>
-                                <m:t xml:space="preserve"> -Omega</m:t>
-                              </m:r>
-                            </m:e>
-                          </m:d>
-                        </m:sup>
-                      </m:sSup>
-                    </m:e>
-                  </m:d>
-                  <m:r>
-                    <w:rPr>
-                      <w:rFonts w:ascii="Cambria Math" w:hAnsi="Cambria Math" w:cs="Times New Roman"/>
-                      <w:sz w:val="24"/>
-                      <w:szCs w:val="24"/>
-                    </w:rPr>
-                    <m:t xml:space="preserve"> - </m:t>
-                  </m:r>
-                  <m:d>
-                    <m:dPr>
-                      <m:ctrlPr>
-                        <w:rPr>
-                          <w:rFonts w:ascii="Cambria Math" w:hAnsi="Cambria Math" w:cs="Times New Roman"/>
-                          <w:i/>
-                          <w:sz w:val="24"/>
-                          <w:szCs w:val="24"/>
-                        </w:rPr>
-                      </m:ctrlPr>
-                    </m:dPr>
-                    <m:e>
-                      <m:sSup>
-                        <m:sSupPr>
-                          <m:ctrlPr>
+                          <m:r>
                             <w:rPr>
                               <w:rFonts w:ascii="Cambria Math" w:hAnsi="Cambria Math" w:cs="Times New Roman"/>
-                              <w:i/>
                               <w:sz w:val="24"/>
                               <w:szCs w:val="24"/>
                             </w:rPr>
-                          </m:ctrlPr>
-                        </m:sSupPr>
-                        <m:e>
-                          <m:d>
-                            <m:dPr>
-                              <m:begChr m:val="{"/>
-                              <m:endChr m:val="}"/>
-                              <m:ctrlPr>
-                                <w:rPr>
-                                  <w:rFonts w:ascii="Cambria Math" w:hAnsi="Cambria Math" w:cs="Times New Roman"/>
-                                  <w:i/>
-                                  <w:sz w:val="24"/>
-                                  <w:szCs w:val="24"/>
-                                </w:rPr>
-                              </m:ctrlPr>
-                            </m:dPr>
-                            <m:e>
-                              <m:d>
-                                <m:dPr>
-                                  <m:ctrlPr>
-                                    <w:rPr>
-                                      <w:rFonts w:ascii="Cambria Math" w:hAnsi="Cambria Math" w:cs="Times New Roman"/>
-                                      <w:i/>
-                                      <w:sz w:val="24"/>
-                                      <w:szCs w:val="24"/>
-                                    </w:rPr>
-                                  </m:ctrlPr>
-                                </m:dPr>
-                                <m:e>
-                                  <m:r>
-                                    <w:rPr>
-                                      <w:rFonts w:ascii="Cambria Math" w:hAnsi="Cambria Math" w:cs="Times New Roman"/>
-                                      <w:sz w:val="24"/>
-                                      <w:szCs w:val="24"/>
-                                    </w:rPr>
-                                    <m:t>6 + π</m:t>
-                                  </m:r>
-                                </m:e>
-                              </m:d>
-                              <m:r>
-                                <w:rPr>
-                                  <w:rFonts w:ascii="Cambria Math" w:hAnsi="Cambria Math" w:cs="Times New Roman"/>
-                                  <w:sz w:val="24"/>
-                                  <w:szCs w:val="24"/>
-                                </w:rPr>
-                                <m:t xml:space="preserve"> - </m:t>
-                              </m:r>
-                              <m:d>
-                                <m:dPr>
-                                  <m:ctrlPr>
-                                    <w:rPr>
-                                      <w:rFonts w:ascii="Cambria Math" w:hAnsi="Cambria Math" w:cs="Times New Roman"/>
-                                      <w:i/>
-                                      <w:sz w:val="24"/>
-                                      <w:szCs w:val="24"/>
-                                    </w:rPr>
-                                  </m:ctrlPr>
-                                </m:dPr>
-                                <m:e>
-                                  <m:r>
-                                    <w:rPr>
-                                      <w:rFonts w:ascii="Cambria Math" w:hAnsi="Cambria Math" w:cs="Times New Roman"/>
-                                      <w:sz w:val="24"/>
-                                      <w:szCs w:val="24"/>
-                                    </w:rPr>
-                                    <m:t>π - 3</m:t>
-                                  </m:r>
-                                </m:e>
-                              </m:d>
-                            </m:e>
-                          </m:d>
+                            <m:t>π</m:t>
+                          </m:r>
                         </m:e>
                         <m:sup>
                           <m:r>
@@ -1740,12 +1760,12 @@
                               <w:sz w:val="24"/>
                               <w:szCs w:val="24"/>
                             </w:rPr>
-                            <m:t>2</m:t>
+                            <m:t>n</m:t>
                           </m:r>
                         </m:sup>
                       </m:sSup>
-                    </m:e>
-                  </m:d>
+                    </m:den>
+                  </m:f>
                 </m:e>
               </m:d>
             </m:e>

</xml_diff>